<commit_message>
Penambahan dan Dokumentasi API Engine, Penambahan Model Database
</commit_message>
<xml_diff>
--- a/Documentation/Documents/Blue Print/API Documents/transaction.create/transaction.create.master.setBloodAglutinogenType (v.1-r.0).docx
+++ b/Documentation/Documents/Blue Print/API Documents/transaction.create/transaction.create.master.setBloodAglutinogenType (v.1-r.0).docx
@@ -5487,73 +5487,15 @@
         </w:rPr>
         <w:t>" :</w:t>
       </w:r>
-    </w:p>
-    <w:p>
-      <w:pPr>
-        <w:tabs>
-          <w:tab w:val="left" w:pos="284"/>
-          <w:tab w:val="left" w:pos="567"/>
-          <w:tab w:val="left" w:pos="851"/>
-          <w:tab w:val="left" w:pos="1134"/>
-          <w:tab w:val="left" w:pos="1418"/>
-          <w:tab w:val="left" w:pos="1701"/>
-          <w:tab w:val="left" w:pos="1985"/>
-          <w:tab w:val="left" w:pos="2268"/>
-          <w:tab w:val="left" w:pos="2552"/>
-          <w:tab w:val="left" w:pos="2835"/>
-          <w:tab w:val="left" w:pos="3119"/>
-          <w:tab w:val="left" w:pos="3402"/>
-          <w:tab w:val="left" w:pos="3686"/>
-          <w:tab w:val="left" w:pos="3969"/>
-          <w:tab w:val="left" w:pos="4253"/>
-          <w:tab w:val="left" w:pos="4536"/>
-          <w:tab w:val="left" w:pos="4820"/>
-          <w:tab w:val="left" w:pos="5103"/>
-          <w:tab w:val="left" w:pos="5387"/>
-          <w:tab w:val="left" w:pos="5670"/>
-          <w:tab w:val="left" w:pos="5954"/>
-          <w:tab w:val="left" w:pos="6237"/>
-          <w:tab w:val="left" w:pos="6521"/>
-          <w:tab w:val="left" w:pos="6804"/>
-          <w:tab w:val="left" w:pos="7088"/>
-          <w:tab w:val="left" w:pos="7371"/>
-          <w:tab w:val="left" w:pos="7655"/>
-          <w:tab w:val="left" w:pos="7938"/>
-        </w:tabs>
-        <w:spacing w:after="0"/>
-        <w:rPr>
-          <w:rFonts w:ascii="Courier New" w:hAnsi="Courier New" w:cs="Courier New"/>
-          <w:sz w:val="16"/>
-        </w:rPr>
-      </w:pPr>
-      <w:r>
-        <w:rPr>
-          <w:rFonts w:ascii="Courier New" w:hAnsi="Courier New" w:cs="Courier New"/>
-          <w:sz w:val="16"/>
-        </w:rPr>
-        <w:tab/>
-      </w:r>
-      <w:r>
-        <w:rPr>
-          <w:rFonts w:ascii="Courier New" w:hAnsi="Courier New" w:cs="Courier New"/>
-          <w:sz w:val="16"/>
-        </w:rPr>
-        <w:tab/>
-      </w:r>
-      <w:r>
-        <w:rPr>
-          <w:rFonts w:ascii="Courier New" w:hAnsi="Courier New" w:cs="Courier New"/>
-          <w:sz w:val="16"/>
-        </w:rPr>
-        <w:tab/>
-      </w:r>
-      <w:r>
-        <w:rPr>
-          <w:rFonts w:ascii="Courier New" w:hAnsi="Courier New" w:cs="Courier New"/>
-          <w:sz w:val="16"/>
-        </w:rPr>
-        <w:tab/>
-      </w:r>
+      <w:r>
+        <w:rPr>
+          <w:rFonts w:ascii="Courier New" w:hAnsi="Courier New" w:cs="Courier New"/>
+          <w:sz w:val="16"/>
+        </w:rPr>
+        <w:t xml:space="preserve"> </w:t>
+      </w:r>
+      <w:bookmarkStart w:id="0" w:name="_GoBack"/>
+      <w:bookmarkEnd w:id="0"/>
       <w:r>
         <w:rPr>
           <w:rFonts w:ascii="Courier New" w:hAnsi="Courier New" w:cs="Courier New"/>
@@ -9585,8 +9527,6 @@
         </w:rPr>
         <w:t xml:space="preserve"> =&gt; [</w:t>
       </w:r>
-      <w:bookmarkStart w:id="0" w:name="_GoBack"/>
-      <w:bookmarkEnd w:id="0"/>
     </w:p>
     <w:p>
       <w:pPr>
@@ -10181,7 +10121,6 @@
           <w:sz w:val="16"/>
           <w:szCs w:val="20"/>
         </w:rPr>
-        <w:lastRenderedPageBreak/>
         <w:t>[</w:t>
       </w:r>
     </w:p>
@@ -10230,6 +10169,7 @@
           <w:sz w:val="16"/>
           <w:szCs w:val="20"/>
         </w:rPr>
+        <w:lastRenderedPageBreak/>
         <w:t xml:space="preserve">"metadata" =&gt; </w:t>
       </w:r>
       <w:r>
@@ -12472,7 +12412,7 @@
               <w:noProof/>
               <w:sz w:val="32"/>
             </w:rPr>
-            <w:t>3</w:t>
+            <w:t>4</w:t>
           </w:r>
           <w:r>
             <w:rPr>
@@ -16769,7 +16709,7 @@
 </file>
 
 <file path=customXml/itemProps1.xml><?xml version="1.0" encoding="utf-8"?>
-<ds:datastoreItem xmlns:ds="http://schemas.openxmlformats.org/officeDocument/2006/customXml" ds:itemID="{B6A9EDAB-7BA0-4B9A-B561-0BD456069BB5}">
+<ds:datastoreItem xmlns:ds="http://schemas.openxmlformats.org/officeDocument/2006/customXml" ds:itemID="{B9619FDC-A635-4835-B5C6-020B92F934DE}">
   <ds:schemaRefs>
     <ds:schemaRef ds:uri="http://schemas.openxmlformats.org/officeDocument/2006/bibliography"/>
   </ds:schemaRefs>

</xml_diff>